<commit_message>
os lab5 report done
</commit_message>
<xml_diff>
--- a/ос/лр5.docx
+++ b/ос/лр5.docx
@@ -3732,19 +3732,251 @@
       <w:pPr>
         <w:pStyle w:val="1_2020"/>
         <w:ind w:left="0" w:firstLine="0"/>
+      </w:pPr>
+      <w:r>
+        <w:rPr>
+          <w:lang w:val="en-US"/>
+        </w:rPr>
+        <w:t xml:space="preserve">10.</w:t>
+        <w:tab/>
+      </w:r>
+      <w:r>
+        <w:t xml:space="preserve">Создать архив (</w:t>
+      </w:r>
+      <w:r>
+        <w:rPr>
+          <w:lang w:val="en-US"/>
+        </w:rPr>
+        <w:t xml:space="preserve">gz</w:t>
+      </w:r>
+      <w:r>
+        <w:t xml:space="preserve">)</w:t>
+      </w:r>
+      <w:r>
+        <w:rPr>
+          <w:lang w:val="en-US"/>
+        </w:rPr>
+        <w:t xml:space="preserve"> </w:t>
+      </w:r>
+      <w:r>
+        <w:t xml:space="preserve">вашего каталога</w:t>
+      </w:r>
+      <w:r/>
+      <w:r/>
+    </w:p>
+    <w:p>
+      <w:pPr>
+        <w:pStyle w:val="1_2020"/>
+        <w:ind w:left="0" w:firstLine="0"/>
+      </w:pPr>
+      <w:r>
+        <w:rPr>
+          <w:lang w:val="en-US"/>
+        </w:rPr>
+        <w:t xml:space="preserve">11.</w:t>
+        <w:tab/>
+      </w:r>
+      <w:r>
+        <w:t xml:space="preserve">Создать новый каталог и распаковать в него архив.</w:t>
+      </w:r>
+      <w:r/>
+      <w:r/>
+      <w:r>
+        <w:rPr>
+          <w:highlight w:val="none"/>
+        </w:rPr>
+      </w:r>
+      <w:r>
+        <w:rPr>
+          <w:highlight w:val="none"/>
+        </w:rPr>
+      </w:r>
+    </w:p>
+    <w:p>
+      <w:pPr>
+        <w:pStyle w:val="1_2020"/>
+        <w:ind w:left="0" w:firstLine="0"/>
         <w:jc w:val="both"/>
         <w:rPr>
+          <w:b w:val="false"/>
+          <w:highlight w:val="none"/>
+        </w:rPr>
+      </w:pPr>
+      <w:r>
+        <w:rPr>
           <w:b/>
           <w:highlight w:val="none"/>
+        </w:rPr>
+        <w:t xml:space="preserve">Практическая часть:</w:t>
+      </w:r>
+      <w:r>
+        <w:rPr>
+          <w:b w:val="false"/>
+          <w:highlight w:val="none"/>
+          <w:lang w:val="ru-RU"/>
+        </w:rPr>
+        <w:t xml:space="preserve"> Для архивации и деархивации файлов воспользуемся командой </w:t>
+      </w:r>
+      <w:r>
+        <w:rPr>
+          <w:b w:val="false"/>
+          <w:highlight w:val="none"/>
           <w:lang w:val="en-US"/>
         </w:rPr>
+        <w:t xml:space="preserve">“tar” </w:t>
+      </w:r>
+      <w:r>
+        <w:rPr>
+          <w:b w:val="false"/>
+          <w:highlight w:val="none"/>
+          <w:lang w:val="ru-RU"/>
+        </w:rPr>
+        <w:t xml:space="preserve">с опциями </w:t>
+      </w:r>
+      <w:r>
+        <w:rPr>
+          <w:b w:val="false"/>
+          <w:highlight w:val="none"/>
+          <w:lang w:val="en-US"/>
+        </w:rPr>
+        <w:t xml:space="preserve">“</w:t>
+      </w:r>
+      <w:r>
+        <w:rPr>
+          <w:b w:val="false"/>
+          <w:highlight w:val="none"/>
+          <w:lang w:val="ru-RU"/>
+        </w:rPr>
+        <w:t xml:space="preserve">-</w:t>
+      </w:r>
+      <w:r>
+        <w:rPr>
+          <w:b w:val="false"/>
+          <w:highlight w:val="none"/>
+          <w:lang w:val="en-US"/>
+        </w:rPr>
+        <w:t xml:space="preserve">czvf</w:t>
+      </w:r>
+      <w:r>
+        <w:rPr>
+          <w:b w:val="false"/>
+          <w:highlight w:val="none"/>
+          <w:lang w:val="en-US"/>
+        </w:rPr>
+        <w:t xml:space="preserve">” </w:t>
+      </w:r>
+      <w:r>
+        <w:rPr>
+          <w:b w:val="false"/>
+          <w:highlight w:val="none"/>
+          <w:lang w:val="ru-RU"/>
+        </w:rPr>
+        <w:t xml:space="preserve">и </w:t>
+      </w:r>
+      <w:r>
+        <w:rPr>
+          <w:b w:val="false"/>
+          <w:highlight w:val="none"/>
+          <w:lang w:val="en-US"/>
+        </w:rPr>
+        <w:t xml:space="preserve">“-xvf” </w:t>
+      </w:r>
+      <w:r>
+        <w:rPr>
+          <w:b w:val="false"/>
+          <w:highlight w:val="none"/>
+          <w:lang w:val="ru-RU"/>
+        </w:rPr>
+        <w:t xml:space="preserve">соответственно.</w:t>
+      </w:r>
+      <w:r>
+        <w:rPr>
+          <w:b w:val="false"/>
+          <w:highlight w:val="none"/>
+        </w:rPr>
+      </w:r>
+    </w:p>
+    <w:p>
+      <w:pPr>
+        <w:pStyle w:val="1_2020"/>
+        <w:ind w:left="0" w:firstLine="0"/>
+        <w:jc w:val="center"/>
+        <w:rPr>
+          <w:highlight w:val="none"/>
+        </w:rPr>
       </w:pPr>
       <w:r>
         <w:rPr>
           <w:b/>
           <w:highlight w:val="none"/>
-        </w:rPr>
-        <w:t xml:space="preserve">Практическая часть:</w:t>
+          <w:lang w:val="en-US"/>
+        </w:rPr>
+      </w:r>
+      <w:r>
+        <mc:AlternateContent>
+          <mc:Choice Requires="wpg">
+            <w:drawing>
+              <wp:inline xmlns:wp="http://schemas.openxmlformats.org/drawingml/2006/wordprocessingDrawing" distT="0" distB="0" distL="0" distR="0">
+                <wp:extent cx="2873715" cy="1396268"/>
+                <wp:effectExtent l="0" t="0" r="0" b="0"/>
+                <wp:docPr id="11" name="" hidden="false"/>
+                <wp:cNvGraphicFramePr>
+                  <a:graphicFrameLocks xmlns:a="http://schemas.openxmlformats.org/drawingml/2006/main" noChangeAspect="true"/>
+                </wp:cNvGraphicFramePr>
+                <a:graphic xmlns:a="http://schemas.openxmlformats.org/drawingml/2006/main">
+                  <a:graphicData uri="http://schemas.openxmlformats.org/drawingml/2006/picture">
+                    <pic:pic xmlns:pic="http://schemas.openxmlformats.org/drawingml/2006/picture">
+                      <pic:nvPicPr>
+                        <pic:cNvPr id="13" name="" hidden="0"/>
+                        <pic:cNvPicPr>
+                          <a:picLocks noChangeAspect="1"/>
+                        </pic:cNvPicPr>
+                        <pic:nvPr isPhoto="0" userDrawn="0"/>
+                      </pic:nvPicPr>
+                      <pic:blipFill>
+                        <a:blip r:embed="rId19"/>
+                        <a:stretch/>
+                      </pic:blipFill>
+                      <pic:spPr bwMode="auto">
+                        <a:xfrm flipH="0" flipV="0">
+                          <a:off x="0" y="0"/>
+                          <a:ext cx="2873714" cy="1396268"/>
+                        </a:xfrm>
+                        <a:prstGeom prst="rect">
+                          <a:avLst/>
+                        </a:prstGeom>
+                      </pic:spPr>
+                    </pic:pic>
+                  </a:graphicData>
+                </a:graphic>
+              </wp:inline>
+            </w:drawing>
+          </mc:Choice>
+          <mc:Fallback>
+            <w:pict>
+              <v:shapetype type="#_x0000_t75" o:spt="75" coordsize="21600,21600" o:preferrelative="t" path="m@4@5l@4@11@9@11@9@5xe">
+                <v:formulas>
+                  <v:f eqn="if lineDrawn pixelLineWidth 0"/>
+                  <v:f eqn="sum @0 1 0"/>
+                  <v:f eqn="sum 0 0 @1"/>
+                  <v:f eqn="prod @2 1 2"/>
+                  <v:f eqn="prod @3 21600 pixelWidth"/>
+                  <v:f eqn="prod @3 21600 pixelHeight"/>
+                  <v:f eqn="sum @0 0 1"/>
+                  <v:f eqn="prod @6 1 2"/>
+                  <v:f eqn="prod @7 21600 pixelWidth"/>
+                  <v:f eqn="sum @8 21600 0"/>
+                  <v:f eqn="prod @7 21600 pixelHeight"/>
+                  <v:f eqn="sum @10 21600 0"/>
+                </v:formulas>
+              </v:shapetype>
+              <v:shape id="_x0000_i10" o:spid="_x0000_s10" type="#_x0000_t75" style="mso-wrap-distance-left:0.0pt;mso-wrap-distance-top:0.0pt;mso-wrap-distance-right:0.0pt;mso-wrap-distance-bottom:0.0pt;width:226.3pt;height:109.9pt;" stroked="false">
+                <v:path textboxrect="0,0,0,0"/>
+                <v:imagedata r:id="rId19" o:title=""/>
+              </v:shape>
+            </w:pict>
+          </mc:Fallback>
+        </mc:AlternateContent>
       </w:r>
       <w:r>
         <w:rPr>
@@ -3752,13 +3984,341 @@
           <w:highlight w:val="none"/>
           <w:lang w:val="en-US"/>
         </w:rPr>
+      </w:r>
+      <w:r/>
+      <w:r>
+        <w:rPr>
+          <w:b/>
+          <w:highlight w:val="none"/>
+          <w:lang w:val="en-US"/>
+        </w:rPr>
+      </w:r>
+      <w:r>
+        <w:rPr>
+          <w:b/>
+          <w:highlight w:val="none"/>
+          <w:lang w:val="en-US"/>
+        </w:rPr>
+      </w:r>
+    </w:p>
+    <w:p>
+      <w:pPr>
+        <w:pStyle w:val="1_2020"/>
+        <w:ind w:left="0" w:firstLine="0"/>
+        <w:jc w:val="center"/>
+        <w:rPr>
+          <w:highlight w:val="none"/>
+          <w:lang w:val="en-US"/>
+        </w:rPr>
+      </w:pPr>
+      <w:r>
+        <w:rPr>
+          <w:highlight w:val="none"/>
+          <w:lang w:val="ru-RU"/>
+        </w:rPr>
+        <w:t xml:space="preserve">Рисунок 9 - работа с </w:t>
+      </w:r>
+      <w:r>
+        <w:rPr>
+          <w:highlight w:val="none"/>
+          <w:lang w:val="en-US"/>
+        </w:rPr>
+        <w:t xml:space="preserve">“</w:t>
+      </w:r>
+      <w:r>
+        <w:rPr>
+          <w:highlight w:val="none"/>
+          <w:lang w:val="en-US"/>
+        </w:rPr>
+        <w:t xml:space="preserve">tar”</w:t>
+      </w:r>
+      <w:r>
+        <w:rPr>
+          <w:highlight w:val="none"/>
+          <w:lang w:val="en-US"/>
+        </w:rPr>
+      </w:r>
+    </w:p>
+    <w:p>
+      <w:pPr>
+        <w:pStyle w:val="1_2020"/>
+        <w:ind w:left="0" w:firstLine="0"/>
+        <w:jc w:val="both"/>
+        <w:rPr>
+          <w:b/>
+          <w:highlight w:val="none"/>
+          <w:lang w:val="en-US"/>
+        </w:rPr>
+      </w:pPr>
+      <w:r>
+        <w:rPr>
+          <w:b/>
+          <w:highlight w:val="none"/>
+          <w:lang w:val="ru-RU"/>
+        </w:rPr>
+        <w:t xml:space="preserve">Задание</w:t>
+      </w:r>
+      <w:r>
+        <w:rPr>
+          <w:b/>
+          <w:highlight w:val="none"/>
+          <w:lang w:val="en-US"/>
+        </w:rPr>
+        <w:t xml:space="preserve">:</w:t>
+      </w:r>
+      <w:r>
+        <w:rPr>
+          <w:highlight w:val="none"/>
+          <w:lang w:val="en-US"/>
+        </w:rPr>
+      </w:r>
+    </w:p>
+    <w:p>
+      <w:pPr>
+        <w:pStyle w:val="1_2020"/>
+        <w:ind w:left="0" w:firstLine="0"/>
+        <w:jc w:val="both"/>
+        <w:rPr>
+          <w:highlight w:val="none"/>
+        </w:rPr>
+      </w:pPr>
+      <w:r>
+        <w:rPr>
+          <w:b w:val="false"/>
+          <w:highlight w:val="none"/>
+          <w:lang w:val="ru-RU"/>
+        </w:rPr>
+        <w:t xml:space="preserve">12.</w:t>
+        <w:tab/>
+      </w:r>
+      <w:r>
+        <w:t xml:space="preserve">Найти в вашем домашнем каталоге и его подкаталогах файл с заданным именем.</w:t>
+      </w:r>
+      <w:r>
+        <w:rPr>
+          <w:b w:val="false"/>
+          <w:highlight w:val="none"/>
+          <w:lang w:val="ru-RU"/>
+        </w:rPr>
+      </w:r>
+      <w:r>
+        <w:rPr>
+          <w:b w:val="false"/>
+          <w:highlight w:val="none"/>
+        </w:rPr>
+      </w:r>
+    </w:p>
+    <w:p>
+      <w:pPr>
+        <w:pStyle w:val="1_2020"/>
+        <w:ind w:left="0" w:firstLine="0"/>
+        <w:jc w:val="both"/>
+        <w:rPr>
+          <w:b w:val="false"/>
+          <w:highlight w:val="none"/>
+          <w:lang w:val="en-US"/>
+        </w:rPr>
+      </w:pPr>
+      <w:r>
+        <w:rPr>
+          <w:b/>
+          <w:highlight w:val="none"/>
+        </w:rPr>
+        <w:t xml:space="preserve">Практическая часть</w:t>
+      </w:r>
+      <w:r>
+        <w:rPr>
+          <w:b/>
+          <w:highlight w:val="none"/>
+          <w:lang w:val="en-US"/>
+        </w:rPr>
+        <w:t xml:space="preserve">: </w:t>
+      </w:r>
+      <w:r>
+        <w:rPr>
+          <w:b w:val="false"/>
+          <w:highlight w:val="none"/>
+          <w:lang w:val="ru-RU"/>
+        </w:rPr>
+        <w:t xml:space="preserve">Воспользуемся</w:t>
+      </w:r>
+      <w:r>
+        <w:rPr>
+          <w:b w:val="false"/>
+          <w:highlight w:val="none"/>
+          <w:lang w:val="en-US"/>
+        </w:rPr>
         <w:t xml:space="preserve"> </w:t>
       </w:r>
       <w:r>
         <w:rPr>
+          <w:b w:val="false"/>
+          <w:highlight w:val="none"/>
+          <w:lang w:val="ru-RU"/>
+        </w:rPr>
+        <w:t xml:space="preserve">командой </w:t>
+      </w:r>
+      <w:r>
+        <w:rPr>
+          <w:b w:val="false"/>
+          <w:highlight w:val="none"/>
+          <w:lang w:val="en-US"/>
+        </w:rPr>
+        <w:t xml:space="preserve">“find -name”.</w:t>
+      </w:r>
+      <w:r>
+        <w:rPr>
+          <w:b w:val="false"/>
+          <w:highlight w:val="none"/>
+        </w:rPr>
+      </w:r>
+    </w:p>
+    <w:p>
+      <w:pPr>
+        <w:pStyle w:val="1_2020"/>
+        <w:ind w:left="0" w:firstLine="0"/>
+        <w:jc w:val="center"/>
+        <w:rPr>
+          <w:highlight w:val="none"/>
+        </w:rPr>
+      </w:pPr>
+      <w:r>
+        <w:rPr>
+          <w:b w:val="false"/>
+          <w:highlight w:val="none"/>
+          <w:lang w:val="en-US"/>
+        </w:rPr>
+      </w:r>
+      <w:r>
+        <mc:AlternateContent>
+          <mc:Choice Requires="wpg">
+            <w:drawing>
+              <wp:inline xmlns:wp="http://schemas.openxmlformats.org/drawingml/2006/wordprocessingDrawing" distT="0" distB="0" distL="0" distR="0">
+                <wp:extent cx="2140104" cy="1199610"/>
+                <wp:effectExtent l="0" t="0" r="0" b="0"/>
+                <wp:docPr id="12" name="" hidden="false"/>
+                <wp:cNvGraphicFramePr>
+                  <a:graphicFrameLocks xmlns:a="http://schemas.openxmlformats.org/drawingml/2006/main" noChangeAspect="true"/>
+                </wp:cNvGraphicFramePr>
+                <a:graphic xmlns:a="http://schemas.openxmlformats.org/drawingml/2006/main">
+                  <a:graphicData uri="http://schemas.openxmlformats.org/drawingml/2006/picture">
+                    <pic:pic xmlns:pic="http://schemas.openxmlformats.org/drawingml/2006/picture">
+                      <pic:nvPicPr>
+                        <pic:cNvPr id="14" name="" hidden="0"/>
+                        <pic:cNvPicPr>
+                          <a:picLocks noChangeAspect="1"/>
+                        </pic:cNvPicPr>
+                        <pic:nvPr isPhoto="0" userDrawn="0"/>
+                      </pic:nvPicPr>
+                      <pic:blipFill>
+                        <a:blip r:embed="rId20"/>
+                        <a:stretch/>
+                      </pic:blipFill>
+                      <pic:spPr bwMode="auto">
+                        <a:xfrm flipH="0" flipV="0">
+                          <a:off x="0" y="0"/>
+                          <a:ext cx="2140104" cy="1199610"/>
+                        </a:xfrm>
+                        <a:prstGeom prst="rect">
+                          <a:avLst/>
+                        </a:prstGeom>
+                      </pic:spPr>
+                    </pic:pic>
+                  </a:graphicData>
+                </a:graphic>
+              </wp:inline>
+            </w:drawing>
+          </mc:Choice>
+          <mc:Fallback>
+            <w:pict>
+              <v:shapetype type="#_x0000_t75" o:spt="75" coordsize="21600,21600" o:preferrelative="t" path="m@4@5l@4@11@9@11@9@5xe">
+                <v:formulas>
+                  <v:f eqn="if lineDrawn pixelLineWidth 0"/>
+                  <v:f eqn="sum @0 1 0"/>
+                  <v:f eqn="sum 0 0 @1"/>
+                  <v:f eqn="prod @2 1 2"/>
+                  <v:f eqn="prod @3 21600 pixelWidth"/>
+                  <v:f eqn="prod @3 21600 pixelHeight"/>
+                  <v:f eqn="sum @0 0 1"/>
+                  <v:f eqn="prod @6 1 2"/>
+                  <v:f eqn="prod @7 21600 pixelWidth"/>
+                  <v:f eqn="sum @8 21600 0"/>
+                  <v:f eqn="prod @7 21600 pixelHeight"/>
+                  <v:f eqn="sum @10 21600 0"/>
+                </v:formulas>
+              </v:shapetype>
+              <v:shape id="_x0000_i11" o:spid="_x0000_s11" type="#_x0000_t75" style="mso-wrap-distance-left:0.0pt;mso-wrap-distance-top:0.0pt;mso-wrap-distance-right:0.0pt;mso-wrap-distance-bottom:0.0pt;width:168.5pt;height:94.5pt;" stroked="false">
+                <v:path textboxrect="0,0,0,0"/>
+                <v:imagedata r:id="rId20" o:title=""/>
+              </v:shape>
+            </w:pict>
+          </mc:Fallback>
+        </mc:AlternateContent>
+      </w:r>
+      <w:r>
+        <w:rPr>
+          <w:b w:val="false"/>
+          <w:highlight w:val="none"/>
+          <w:lang w:val="en-US"/>
+        </w:rPr>
+      </w:r>
+      <w:r/>
+      <w:r>
+        <w:rPr>
+          <w:b w:val="false"/>
+          <w:highlight w:val="none"/>
+          <w:lang w:val="en-US"/>
+        </w:rPr>
+      </w:r>
+      <w:r>
+        <w:rPr>
+          <w:b w:val="false"/>
+          <w:highlight w:val="none"/>
+          <w:lang w:val="en-US"/>
+        </w:rPr>
+      </w:r>
+    </w:p>
+    <w:p>
+      <w:pPr>
+        <w:pStyle w:val="1_2020"/>
+        <w:ind w:left="0" w:firstLine="0"/>
+        <w:jc w:val="center"/>
+        <w:rPr>
+          <w:highlight w:val="none"/>
+          <w:lang w:val="ru-RU"/>
+        </w:rPr>
+      </w:pPr>
+      <w:r>
+        <w:rPr>
+          <w:highlight w:val="none"/>
+          <w:lang w:val="ru-RU"/>
+        </w:rPr>
+        <w:t xml:space="preserve">Рисунок 10 - поиск файла по имени</w:t>
+      </w:r>
+      <w:r>
+        <w:rPr>
+          <w:highlight w:val="none"/>
+          <w:lang w:val="en-US"/>
+        </w:rPr>
+      </w:r>
+    </w:p>
+    <w:p>
+      <w:pPr>
+        <w:pStyle w:val="1_2020"/>
+        <w:ind w:left="0" w:firstLine="0"/>
+        <w:jc w:val="both"/>
+        <w:rPr>
+          <w:b w:val="false"/>
+          <w:highlight w:val="none"/>
+        </w:rPr>
+      </w:pPr>
+      <w:r>
+        <w:rPr>
           <w:b/>
           <w:highlight w:val="none"/>
-        </w:rPr>
+          <w:lang w:val="ru-RU"/>
+        </w:rPr>
+        <w:t xml:space="preserve">Задание</w:t>
       </w:r>
       <w:r>
         <w:rPr>
@@ -3766,12 +4326,594 @@
           <w:highlight w:val="none"/>
           <w:lang w:val="en-US"/>
         </w:rPr>
-      </w:r>
+        <w:t xml:space="preserve">: </w:t>
+      </w:r>
+      <w:r>
+        <w:rPr>
+          <w:b w:val="false"/>
+          <w:highlight w:val="none"/>
+          <w:lang w:val="en-US"/>
+        </w:rPr>
+      </w:r>
+      <w:r>
+        <w:rPr>
+          <w:b w:val="false"/>
+          <w:highlight w:val="none"/>
+        </w:rPr>
+      </w:r>
+    </w:p>
+    <w:p>
+      <w:pPr>
+        <w:pStyle w:val="1_2020"/>
+        <w:ind w:left="0" w:firstLine="0"/>
+        <w:rPr>
+          <w:highlight w:val="none"/>
+        </w:rPr>
+      </w:pPr>
+      <w:r>
+        <w:rPr>
+          <w:lang w:val="en-US"/>
+        </w:rPr>
+        <w:t xml:space="preserve">13.</w:t>
+        <w:tab/>
+      </w:r>
+      <w:r>
+        <w:t xml:space="preserve">Найти в вашем домашнем каталоге и его подкаталогах файлы с датой </w:t>
+      </w:r>
+      <w:r>
+        <w:t xml:space="preserve">последнего </w:t>
+      </w:r>
+      <w:r>
+        <w:rPr>
+          <w:lang w:val="ru-RU"/>
+        </w:rPr>
+        <w:t xml:space="preserve">изменения</w:t>
+      </w:r>
+      <w:r>
+        <w:t xml:space="preserve"> старше 7 дней  от текущей даты.</w:t>
+      </w:r>
+      <w:r/>
+      <w:r/>
+    </w:p>
+    <w:p>
+      <w:pPr>
+        <w:pStyle w:val="1_2020"/>
+        <w:ind w:left="0" w:firstLine="0"/>
+        <w:rPr>
+          <w:b w:val="false"/>
+          <w:highlight w:val="none"/>
+          <w:lang w:val="en-US"/>
+        </w:rPr>
+      </w:pPr>
       <w:r>
         <w:rPr>
           <w:b/>
           <w:highlight w:val="none"/>
+          <w:lang w:val="ru-RU"/>
+        </w:rPr>
+        <w:t xml:space="preserve">Практическая часть</w:t>
+      </w:r>
+      <w:r>
+        <w:rPr>
+          <w:b/>
+          <w:highlight w:val="none"/>
           <w:lang w:val="en-US"/>
+        </w:rPr>
+        <w:t xml:space="preserve">: </w:t>
+      </w:r>
+      <w:r>
+        <w:rPr>
+          <w:b w:val="false"/>
+          <w:highlight w:val="none"/>
+          <w:lang w:val="en-US"/>
+        </w:rPr>
+      </w:r>
+      <w:r>
+        <w:rPr>
+          <w:b w:val="false"/>
+          <w:highlight w:val="none"/>
+          <w:lang w:val="ru-RU"/>
+        </w:rPr>
+        <w:t xml:space="preserve">Воспользуемся</w:t>
+      </w:r>
+      <w:r>
+        <w:rPr>
+          <w:b w:val="false"/>
+          <w:highlight w:val="none"/>
+          <w:lang w:val="en-US"/>
+        </w:rPr>
+        <w:t xml:space="preserve"> </w:t>
+      </w:r>
+      <w:r>
+        <w:rPr>
+          <w:b w:val="false"/>
+          <w:highlight w:val="none"/>
+          <w:lang w:val="ru-RU"/>
+        </w:rPr>
+        <w:t xml:space="preserve">командой </w:t>
+      </w:r>
+      <w:r>
+        <w:rPr>
+          <w:b w:val="false"/>
+          <w:highlight w:val="none"/>
+          <w:lang w:val="en-US"/>
+        </w:rPr>
+        <w:t xml:space="preserve">“find -</w:t>
+      </w:r>
+      <w:r>
+        <w:rPr>
+          <w:b w:val="false"/>
+          <w:highlight w:val="none"/>
+          <w:lang w:val="en-US"/>
+        </w:rPr>
+        <w:t xml:space="preserve">mtime”.</w:t>
+      </w:r>
+      <w:r>
+        <w:rPr>
+          <w:b w:val="false"/>
+          <w:highlight w:val="none"/>
+          <w:lang w:val="en-US"/>
+        </w:rPr>
+      </w:r>
+      <w:r>
+        <w:rPr>
+          <w:b w:val="false"/>
+        </w:rPr>
+      </w:r>
+    </w:p>
+    <w:p>
+      <w:pPr>
+        <w:pStyle w:val="1_2020"/>
+        <w:ind w:left="0" w:firstLine="0"/>
+        <w:jc w:val="center"/>
+        <w:rPr>
+          <w:highlight w:val="none"/>
+        </w:rPr>
+      </w:pPr>
+      <w:r>
+        <w:rPr>
+          <w:b w:val="false"/>
+          <w:highlight w:val="none"/>
+          <w:lang w:val="en-US"/>
+        </w:rPr>
+      </w:r>
+      <w:r>
+        <mc:AlternateContent>
+          <mc:Choice Requires="wpg">
+            <w:drawing>
+              <wp:inline xmlns:wp="http://schemas.openxmlformats.org/drawingml/2006/wordprocessingDrawing" distT="0" distB="0" distL="0" distR="0">
+                <wp:extent cx="2394604" cy="1206729"/>
+                <wp:effectExtent l="0" t="0" r="0" b="0"/>
+                <wp:docPr id="13" name="" hidden="false"/>
+                <wp:cNvGraphicFramePr>
+                  <a:graphicFrameLocks xmlns:a="http://schemas.openxmlformats.org/drawingml/2006/main" noChangeAspect="true"/>
+                </wp:cNvGraphicFramePr>
+                <a:graphic xmlns:a="http://schemas.openxmlformats.org/drawingml/2006/main">
+                  <a:graphicData uri="http://schemas.openxmlformats.org/drawingml/2006/picture">
+                    <pic:pic xmlns:pic="http://schemas.openxmlformats.org/drawingml/2006/picture">
+                      <pic:nvPicPr>
+                        <pic:cNvPr id="15" name="" hidden="0"/>
+                        <pic:cNvPicPr>
+                          <a:picLocks noChangeAspect="1"/>
+                        </pic:cNvPicPr>
+                        <pic:nvPr isPhoto="0" userDrawn="0"/>
+                      </pic:nvPicPr>
+                      <pic:blipFill>
+                        <a:blip r:embed="rId21"/>
+                        <a:stretch/>
+                      </pic:blipFill>
+                      <pic:spPr bwMode="auto">
+                        <a:xfrm flipH="0" flipV="0">
+                          <a:off x="0" y="0"/>
+                          <a:ext cx="2394603" cy="1206729"/>
+                        </a:xfrm>
+                        <a:prstGeom prst="rect">
+                          <a:avLst/>
+                        </a:prstGeom>
+                      </pic:spPr>
+                    </pic:pic>
+                  </a:graphicData>
+                </a:graphic>
+              </wp:inline>
+            </w:drawing>
+          </mc:Choice>
+          <mc:Fallback>
+            <w:pict>
+              <v:shapetype type="#_x0000_t75" o:spt="75" coordsize="21600,21600" o:preferrelative="t" path="m@4@5l@4@11@9@11@9@5xe">
+                <v:formulas>
+                  <v:f eqn="if lineDrawn pixelLineWidth 0"/>
+                  <v:f eqn="sum @0 1 0"/>
+                  <v:f eqn="sum 0 0 @1"/>
+                  <v:f eqn="prod @2 1 2"/>
+                  <v:f eqn="prod @3 21600 pixelWidth"/>
+                  <v:f eqn="prod @3 21600 pixelHeight"/>
+                  <v:f eqn="sum @0 0 1"/>
+                  <v:f eqn="prod @6 1 2"/>
+                  <v:f eqn="prod @7 21600 pixelWidth"/>
+                  <v:f eqn="sum @8 21600 0"/>
+                  <v:f eqn="prod @7 21600 pixelHeight"/>
+                  <v:f eqn="sum @10 21600 0"/>
+                </v:formulas>
+              </v:shapetype>
+              <v:shape id="_x0000_i12" o:spid="_x0000_s12" type="#_x0000_t75" style="mso-wrap-distance-left:0.0pt;mso-wrap-distance-top:0.0pt;mso-wrap-distance-right:0.0pt;mso-wrap-distance-bottom:0.0pt;width:188.6pt;height:95.0pt;" stroked="false">
+                <v:path textboxrect="0,0,0,0"/>
+                <v:imagedata r:id="rId21" o:title=""/>
+              </v:shape>
+            </w:pict>
+          </mc:Fallback>
+        </mc:AlternateContent>
+      </w:r>
+      <w:r>
+        <w:rPr>
+          <w:b w:val="false"/>
+          <w:highlight w:val="none"/>
+          <w:lang w:val="en-US"/>
+        </w:rPr>
+      </w:r>
+      <w:r>
+        <w:rPr>
+          <w:b w:val="false"/>
+          <w:highlight w:val="none"/>
+          <w:lang w:val="en-US"/>
+        </w:rPr>
+      </w:r>
+    </w:p>
+    <w:p>
+      <w:pPr>
+        <w:pStyle w:val="1_2020"/>
+        <w:ind w:left="0" w:firstLine="0"/>
+        <w:jc w:val="center"/>
+        <w:rPr>
+          <w:highlight w:val="none"/>
+          <w:lang w:val="ru-RU"/>
+        </w:rPr>
+      </w:pPr>
+      <w:r>
+        <w:rPr>
+          <w:highlight w:val="none"/>
+          <w:lang w:val="ru-RU"/>
+        </w:rPr>
+        <w:t xml:space="preserve">Рисунок 11 - поиск файла по времени изменения</w:t>
+      </w:r>
+      <w:r>
+        <w:rPr>
+          <w:highlight w:val="none"/>
+          <w:lang w:val="en-US"/>
+        </w:rPr>
+      </w:r>
+    </w:p>
+    <w:p>
+      <w:pPr>
+        <w:pStyle w:val="1_2020"/>
+        <w:ind w:left="0" w:firstLine="0"/>
+        <w:jc w:val="both"/>
+        <w:rPr>
+          <w:b/>
+          <w:highlight w:val="none"/>
+          <w:lang w:val="en-US"/>
+        </w:rPr>
+      </w:pPr>
+      <w:r>
+        <w:rPr>
+          <w:b/>
+          <w:highlight w:val="none"/>
+          <w:lang w:val="ru-RU"/>
+        </w:rPr>
+        <w:t xml:space="preserve">Задание</w:t>
+      </w:r>
+      <w:r>
+        <w:rPr>
+          <w:b/>
+          <w:highlight w:val="none"/>
+          <w:lang w:val="en-US"/>
+        </w:rPr>
+        <w:t xml:space="preserve">:</w:t>
+      </w:r>
+      <w:r>
+        <w:rPr>
+          <w:highlight w:val="none"/>
+          <w:lang w:val="en-US"/>
+        </w:rPr>
+      </w:r>
+    </w:p>
+    <w:p>
+      <w:pPr>
+        <w:pStyle w:val="1_2020"/>
+        <w:ind w:left="0" w:firstLine="0"/>
+        <w:jc w:val="both"/>
+        <w:rPr>
+          <w:highlight w:val="none"/>
+          <w:lang w:val="en-US"/>
+        </w:rPr>
+      </w:pPr>
+      <w:r>
+        <w:rPr>
+          <w:b w:val="false"/>
+          <w:highlight w:val="none"/>
+          <w:lang w:val="en-US"/>
+        </w:rPr>
+        <w:t xml:space="preserve">14.</w:t>
+        <w:tab/>
+      </w:r>
+      <w:r>
+        <w:t xml:space="preserve">Определить, из какого каталога запускается </w:t>
+      </w:r>
+      <w:r>
+        <w:rPr>
+          <w:lang w:val="en-US"/>
+        </w:rPr>
+        <w:t xml:space="preserve">leafpad</w:t>
+      </w:r>
+      <w:r/>
+      <w:r>
+        <w:rPr>
+          <w:b w:val="false"/>
+          <w:highlight w:val="none"/>
+          <w:lang w:val="en-US"/>
+        </w:rPr>
+      </w:r>
+      <w:r>
+        <w:rPr>
+          <w:b w:val="false"/>
+        </w:rPr>
+      </w:r>
+    </w:p>
+    <w:p>
+      <w:pPr>
+        <w:pStyle w:val="1_2020"/>
+        <w:ind w:left="0" w:firstLine="0"/>
+        <w:jc w:val="both"/>
+        <w:rPr>
+          <w:b w:val="false"/>
+          <w:highlight w:val="none"/>
+          <w:lang w:val="en-US"/>
+        </w:rPr>
+      </w:pPr>
+      <w:r>
+        <w:rPr>
+          <w:b/>
+          <w:highlight w:val="none"/>
+          <w:lang w:val="ru-RU"/>
+        </w:rPr>
+        <w:t xml:space="preserve">Практическая часть: </w:t>
+      </w:r>
+      <w:r>
+        <w:rPr>
+          <w:b w:val="false"/>
+          <w:highlight w:val="none"/>
+          <w:lang w:val="ru-RU"/>
+        </w:rPr>
+        <w:t xml:space="preserve">Воспользуемся командой </w:t>
+      </w:r>
+      <w:r>
+        <w:rPr>
+          <w:b w:val="false"/>
+          <w:highlight w:val="none"/>
+          <w:lang w:val="en-US"/>
+        </w:rPr>
+        <w:t xml:space="preserve">“</w:t>
+      </w:r>
+      <w:r>
+        <w:rPr>
+          <w:b w:val="false"/>
+          <w:highlight w:val="none"/>
+          <w:lang w:val="en-US"/>
+        </w:rPr>
+        <w:t xml:space="preserve">which”.</w:t>
+      </w:r>
+      <w:r>
+        <w:rPr>
+          <w:b/>
+          <w:highlight w:val="none"/>
+          <w:lang w:val="ru-RU"/>
+        </w:rPr>
+      </w:r>
+      <w:r>
+        <w:rPr>
+          <w:b w:val="false"/>
+          <w:highlight w:val="none"/>
+        </w:rPr>
+      </w:r>
+    </w:p>
+    <w:p>
+      <w:pPr>
+        <w:pStyle w:val="1_2020"/>
+        <w:ind w:left="0" w:firstLine="0"/>
+        <w:jc w:val="center"/>
+        <w:rPr>
+          <w:highlight w:val="none"/>
+        </w:rPr>
+      </w:pPr>
+      <w:r>
+        <w:rPr>
+          <w:b w:val="false"/>
+          <w:highlight w:val="none"/>
+          <w:lang w:val="en-US"/>
+        </w:rPr>
+      </w:r>
+      <w:r>
+        <mc:AlternateContent>
+          <mc:Choice Requires="wpg">
+            <w:drawing>
+              <wp:inline xmlns:wp="http://schemas.openxmlformats.org/drawingml/2006/wordprocessingDrawing" distT="0" distB="0" distL="0" distR="0">
+                <wp:extent cx="2962275" cy="447675"/>
+                <wp:effectExtent l="0" t="0" r="0" b="0"/>
+                <wp:docPr id="14" name="" hidden="false"/>
+                <wp:cNvGraphicFramePr>
+                  <a:graphicFrameLocks xmlns:a="http://schemas.openxmlformats.org/drawingml/2006/main" noChangeAspect="true"/>
+                </wp:cNvGraphicFramePr>
+                <a:graphic xmlns:a="http://schemas.openxmlformats.org/drawingml/2006/main">
+                  <a:graphicData uri="http://schemas.openxmlformats.org/drawingml/2006/picture">
+                    <pic:pic xmlns:pic="http://schemas.openxmlformats.org/drawingml/2006/picture">
+                      <pic:nvPicPr>
+                        <pic:cNvPr id="16" name="" hidden="0"/>
+                        <pic:cNvPicPr>
+                          <a:picLocks noChangeAspect="1"/>
+                        </pic:cNvPicPr>
+                        <pic:nvPr isPhoto="0" userDrawn="0"/>
+                      </pic:nvPicPr>
+                      <pic:blipFill>
+                        <a:blip r:embed="rId22"/>
+                        <a:stretch/>
+                      </pic:blipFill>
+                      <pic:spPr bwMode="auto">
+                        <a:xfrm>
+                          <a:off x="0" y="0"/>
+                          <a:ext cx="2962274" cy="447674"/>
+                        </a:xfrm>
+                        <a:prstGeom prst="rect">
+                          <a:avLst/>
+                        </a:prstGeom>
+                      </pic:spPr>
+                    </pic:pic>
+                  </a:graphicData>
+                </a:graphic>
+              </wp:inline>
+            </w:drawing>
+          </mc:Choice>
+          <mc:Fallback>
+            <w:pict>
+              <v:shapetype type="#_x0000_t75" o:spt="75" coordsize="21600,21600" o:preferrelative="t" path="m@4@5l@4@11@9@11@9@5xe">
+                <v:formulas>
+                  <v:f eqn="if lineDrawn pixelLineWidth 0"/>
+                  <v:f eqn="sum @0 1 0"/>
+                  <v:f eqn="sum 0 0 @1"/>
+                  <v:f eqn="prod @2 1 2"/>
+                  <v:f eqn="prod @3 21600 pixelWidth"/>
+                  <v:f eqn="prod @3 21600 pixelHeight"/>
+                  <v:f eqn="sum @0 0 1"/>
+                  <v:f eqn="prod @6 1 2"/>
+                  <v:f eqn="prod @7 21600 pixelWidth"/>
+                  <v:f eqn="sum @8 21600 0"/>
+                  <v:f eqn="prod @7 21600 pixelHeight"/>
+                  <v:f eqn="sum @10 21600 0"/>
+                </v:formulas>
+              </v:shapetype>
+              <v:shape id="_x0000_i13" o:spid="_x0000_s13" type="#_x0000_t75" style="mso-wrap-distance-left:0.0pt;mso-wrap-distance-top:0.0pt;mso-wrap-distance-right:0.0pt;mso-wrap-distance-bottom:0.0pt;width:233.2pt;height:35.2pt;" stroked="false">
+                <v:path textboxrect="0,0,0,0"/>
+                <v:imagedata r:id="rId22" o:title=""/>
+              </v:shape>
+            </w:pict>
+          </mc:Fallback>
+        </mc:AlternateContent>
+      </w:r>
+      <w:r>
+        <w:rPr>
+          <w:b w:val="false"/>
+          <w:highlight w:val="none"/>
+          <w:lang w:val="en-US"/>
+        </w:rPr>
+      </w:r>
+      <w:r/>
+      <w:r>
+        <w:rPr>
+          <w:b w:val="false"/>
+          <w:highlight w:val="none"/>
+          <w:lang w:val="en-US"/>
+        </w:rPr>
+      </w:r>
+      <w:r>
+        <w:rPr>
+          <w:b w:val="false"/>
+          <w:highlight w:val="none"/>
+          <w:lang w:val="en-US"/>
+        </w:rPr>
+      </w:r>
+    </w:p>
+    <w:p>
+      <w:pPr>
+        <w:pStyle w:val="1_2020"/>
+        <w:ind w:left="0" w:firstLine="0"/>
+        <w:jc w:val="center"/>
+        <w:rPr>
+          <w:highlight w:val="none"/>
+          <w:lang w:val="ru-RU"/>
+        </w:rPr>
+      </w:pPr>
+      <w:r>
+        <w:rPr>
+          <w:highlight w:val="none"/>
+          <w:lang w:val="ru-RU"/>
+        </w:rPr>
+        <w:t xml:space="preserve">Рисунок 12 - определение каталога, содержащего исполняемый файл</w:t>
+      </w:r>
+      <w:r>
+        <w:rPr>
+          <w:highlight w:val="none"/>
+          <w:lang w:val="en-US"/>
+        </w:rPr>
+      </w:r>
+    </w:p>
+    <w:p>
+      <w:pPr>
+        <w:pStyle w:val="1_2020"/>
+        <w:ind w:left="0" w:firstLine="0"/>
+        <w:jc w:val="both"/>
+        <w:rPr>
+          <w:b w:val="false"/>
+          <w:highlight w:val="none"/>
+          <w:lang w:val="en-US"/>
+        </w:rPr>
+      </w:pPr>
+      <w:r>
+        <w:rPr>
+          <w:highlight w:val="none"/>
+          <w:lang w:val="ru-RU"/>
+        </w:rPr>
+      </w:r>
+      <w:r>
+        <w:rPr>
+          <w:highlight w:val="none"/>
+          <w:lang w:val="ru-RU"/>
+        </w:rPr>
+      </w:r>
+    </w:p>
+    <w:p>
+      <w:pPr>
+        <w:pStyle w:val="1_2020"/>
+        <w:ind w:left="0" w:firstLine="0"/>
+        <w:jc w:val="both"/>
+        <w:rPr>
+          <w:b w:val="false"/>
+          <w:highlight w:val="none"/>
+        </w:rPr>
+      </w:pPr>
+      <w:r>
+        <w:rPr>
+          <w:b/>
+          <w:highlight w:val="none"/>
+          <w:lang w:val="ru-RU"/>
+        </w:rPr>
+        <w:t xml:space="preserve">Вывод</w:t>
+      </w:r>
+      <w:r>
+        <w:rPr>
+          <w:b/>
+          <w:highlight w:val="none"/>
+          <w:lang w:val="en-US"/>
+        </w:rPr>
+        <w:t xml:space="preserve">: </w:t>
+      </w:r>
+      <w:r>
+        <w:rPr>
+          <w:b w:val="false"/>
+          <w:highlight w:val="none"/>
+          <w:lang w:val="ru-RU"/>
+        </w:rPr>
+        <w:t xml:space="preserve">В ходе лабораторной работы были исследованы особенности файловой системы, а так же основные средства работы с файлами и файловой системой в </w:t>
+      </w:r>
+      <w:r>
+        <w:rPr>
+          <w:b w:val="false"/>
+          <w:highlight w:val="none"/>
+          <w:lang w:val="en-US"/>
+        </w:rPr>
+        <w:t xml:space="preserve">Debian.</w:t>
+      </w:r>
+      <w:r>
+        <w:rPr>
+          <w:b w:val="false"/>
+          <w:highlight w:val="none"/>
         </w:rPr>
       </w:r>
     </w:p>
@@ -5651,6 +6793,526 @@
     </w:lvl>
   </w:abstractNum>
   <w:abstractNum w:abstractNumId="14">
+    <w:multiLevelType w:val="hybridMultilevel"/>
+    <w:lvl w:ilvl="0">
+      <w:start w:val="1"/>
+      <w:numFmt w:val="bullet"/>
+      <w:isLgl w:val="false"/>
+      <w:suff w:val="tab"/>
+      <w:lvlText w:val=""/>
+      <w:lvlJc w:val="left"/>
+      <w:pPr>
+        <w:ind w:left="360" w:hanging="360"/>
+      </w:pPr>
+      <w:rPr>
+        <w:rFonts w:cs="Symbol"/>
+        <w:b/>
+      </w:rPr>
+    </w:lvl>
+    <w:lvl w:ilvl="1">
+      <w:start w:val="1"/>
+      <w:numFmt w:val="bullet"/>
+      <w:isLgl w:val="false"/>
+      <w:suff w:val="tab"/>
+      <w:lvlText w:val="o"/>
+      <w:lvlJc w:val="left"/>
+      <w:pPr>
+        <w:ind w:left="1080" w:hanging="360"/>
+      </w:pPr>
+      <w:rPr>
+        <w:rFonts w:cs="Courier New"/>
+      </w:rPr>
+    </w:lvl>
+    <w:lvl w:ilvl="2">
+      <w:start w:val="1"/>
+      <w:numFmt w:val="bullet"/>
+      <w:isLgl w:val="false"/>
+      <w:suff w:val="tab"/>
+      <w:lvlText w:val=""/>
+      <w:lvlJc w:val="left"/>
+      <w:pPr>
+        <w:ind w:left="1800" w:hanging="360"/>
+      </w:pPr>
+      <w:rPr>
+        <w:rFonts w:cs="Wingdings"/>
+      </w:rPr>
+    </w:lvl>
+    <w:lvl w:ilvl="3">
+      <w:start w:val="1"/>
+      <w:numFmt w:val="bullet"/>
+      <w:isLgl w:val="false"/>
+      <w:suff w:val="tab"/>
+      <w:lvlText w:val=""/>
+      <w:lvlJc w:val="left"/>
+      <w:pPr>
+        <w:ind w:left="2520" w:hanging="360"/>
+      </w:pPr>
+      <w:rPr>
+        <w:rFonts w:cs="Symbol"/>
+      </w:rPr>
+    </w:lvl>
+    <w:lvl w:ilvl="4">
+      <w:start w:val="1"/>
+      <w:numFmt w:val="bullet"/>
+      <w:isLgl w:val="false"/>
+      <w:suff w:val="tab"/>
+      <w:lvlText w:val="o"/>
+      <w:lvlJc w:val="left"/>
+      <w:pPr>
+        <w:ind w:left="3240" w:hanging="360"/>
+      </w:pPr>
+      <w:rPr>
+        <w:rFonts w:cs="Courier New"/>
+      </w:rPr>
+    </w:lvl>
+    <w:lvl w:ilvl="5">
+      <w:start w:val="1"/>
+      <w:numFmt w:val="bullet"/>
+      <w:isLgl w:val="false"/>
+      <w:suff w:val="tab"/>
+      <w:lvlText w:val=""/>
+      <w:lvlJc w:val="left"/>
+      <w:pPr>
+        <w:ind w:left="3960" w:hanging="360"/>
+      </w:pPr>
+      <w:rPr>
+        <w:rFonts w:cs="Wingdings"/>
+      </w:rPr>
+    </w:lvl>
+    <w:lvl w:ilvl="6">
+      <w:start w:val="1"/>
+      <w:numFmt w:val="bullet"/>
+      <w:isLgl w:val="false"/>
+      <w:suff w:val="tab"/>
+      <w:lvlText w:val=""/>
+      <w:lvlJc w:val="left"/>
+      <w:pPr>
+        <w:ind w:left="4680" w:hanging="360"/>
+      </w:pPr>
+      <w:rPr>
+        <w:rFonts w:cs="Symbol"/>
+      </w:rPr>
+    </w:lvl>
+    <w:lvl w:ilvl="7">
+      <w:start w:val="1"/>
+      <w:numFmt w:val="bullet"/>
+      <w:isLgl w:val="false"/>
+      <w:suff w:val="tab"/>
+      <w:lvlText w:val="o"/>
+      <w:lvlJc w:val="left"/>
+      <w:pPr>
+        <w:ind w:left="5400" w:hanging="360"/>
+      </w:pPr>
+      <w:rPr>
+        <w:rFonts w:cs="Courier New"/>
+      </w:rPr>
+    </w:lvl>
+    <w:lvl w:ilvl="8">
+      <w:start w:val="1"/>
+      <w:numFmt w:val="bullet"/>
+      <w:isLgl w:val="false"/>
+      <w:suff w:val="tab"/>
+      <w:lvlText w:val=""/>
+      <w:lvlJc w:val="left"/>
+      <w:pPr>
+        <w:ind w:left="6120" w:hanging="360"/>
+      </w:pPr>
+      <w:rPr>
+        <w:rFonts w:cs="Wingdings"/>
+      </w:rPr>
+    </w:lvl>
+  </w:abstractNum>
+  <w:abstractNum w:abstractNumId="15">
+    <w:multiLevelType w:val="hybridMultilevel"/>
+    <w:lvl w:ilvl="0">
+      <w:start w:val="1"/>
+      <w:numFmt w:val="bullet"/>
+      <w:isLgl w:val="false"/>
+      <w:suff w:val="tab"/>
+      <w:lvlText w:val=""/>
+      <w:lvlJc w:val="left"/>
+      <w:pPr>
+        <w:ind w:left="360" w:hanging="360"/>
+      </w:pPr>
+      <w:rPr>
+        <w:rFonts w:cs="Symbol"/>
+        <w:b/>
+      </w:rPr>
+    </w:lvl>
+    <w:lvl w:ilvl="1">
+      <w:start w:val="1"/>
+      <w:numFmt w:val="bullet"/>
+      <w:isLgl w:val="false"/>
+      <w:suff w:val="tab"/>
+      <w:lvlText w:val="o"/>
+      <w:lvlJc w:val="left"/>
+      <w:pPr>
+        <w:ind w:left="1080" w:hanging="360"/>
+      </w:pPr>
+      <w:rPr>
+        <w:rFonts w:cs="Courier New"/>
+      </w:rPr>
+    </w:lvl>
+    <w:lvl w:ilvl="2">
+      <w:start w:val="1"/>
+      <w:numFmt w:val="bullet"/>
+      <w:isLgl w:val="false"/>
+      <w:suff w:val="tab"/>
+      <w:lvlText w:val=""/>
+      <w:lvlJc w:val="left"/>
+      <w:pPr>
+        <w:ind w:left="1800" w:hanging="360"/>
+      </w:pPr>
+      <w:rPr>
+        <w:rFonts w:cs="Wingdings"/>
+      </w:rPr>
+    </w:lvl>
+    <w:lvl w:ilvl="3">
+      <w:start w:val="1"/>
+      <w:numFmt w:val="bullet"/>
+      <w:isLgl w:val="false"/>
+      <w:suff w:val="tab"/>
+      <w:lvlText w:val=""/>
+      <w:lvlJc w:val="left"/>
+      <w:pPr>
+        <w:ind w:left="2520" w:hanging="360"/>
+      </w:pPr>
+      <w:rPr>
+        <w:rFonts w:cs="Symbol"/>
+      </w:rPr>
+    </w:lvl>
+    <w:lvl w:ilvl="4">
+      <w:start w:val="1"/>
+      <w:numFmt w:val="bullet"/>
+      <w:isLgl w:val="false"/>
+      <w:suff w:val="tab"/>
+      <w:lvlText w:val="o"/>
+      <w:lvlJc w:val="left"/>
+      <w:pPr>
+        <w:ind w:left="3240" w:hanging="360"/>
+      </w:pPr>
+      <w:rPr>
+        <w:rFonts w:cs="Courier New"/>
+      </w:rPr>
+    </w:lvl>
+    <w:lvl w:ilvl="5">
+      <w:start w:val="1"/>
+      <w:numFmt w:val="bullet"/>
+      <w:isLgl w:val="false"/>
+      <w:suff w:val="tab"/>
+      <w:lvlText w:val=""/>
+      <w:lvlJc w:val="left"/>
+      <w:pPr>
+        <w:ind w:left="3960" w:hanging="360"/>
+      </w:pPr>
+      <w:rPr>
+        <w:rFonts w:cs="Wingdings"/>
+      </w:rPr>
+    </w:lvl>
+    <w:lvl w:ilvl="6">
+      <w:start w:val="1"/>
+      <w:numFmt w:val="bullet"/>
+      <w:isLgl w:val="false"/>
+      <w:suff w:val="tab"/>
+      <w:lvlText w:val=""/>
+      <w:lvlJc w:val="left"/>
+      <w:pPr>
+        <w:ind w:left="4680" w:hanging="360"/>
+      </w:pPr>
+      <w:rPr>
+        <w:rFonts w:cs="Symbol"/>
+      </w:rPr>
+    </w:lvl>
+    <w:lvl w:ilvl="7">
+      <w:start w:val="1"/>
+      <w:numFmt w:val="bullet"/>
+      <w:isLgl w:val="false"/>
+      <w:suff w:val="tab"/>
+      <w:lvlText w:val="o"/>
+      <w:lvlJc w:val="left"/>
+      <w:pPr>
+        <w:ind w:left="5400" w:hanging="360"/>
+      </w:pPr>
+      <w:rPr>
+        <w:rFonts w:cs="Courier New"/>
+      </w:rPr>
+    </w:lvl>
+    <w:lvl w:ilvl="8">
+      <w:start w:val="1"/>
+      <w:numFmt w:val="bullet"/>
+      <w:isLgl w:val="false"/>
+      <w:suff w:val="tab"/>
+      <w:lvlText w:val=""/>
+      <w:lvlJc w:val="left"/>
+      <w:pPr>
+        <w:ind w:left="6120" w:hanging="360"/>
+      </w:pPr>
+      <w:rPr>
+        <w:rFonts w:cs="Wingdings"/>
+      </w:rPr>
+    </w:lvl>
+  </w:abstractNum>
+  <w:abstractNum w:abstractNumId="16">
+    <w:multiLevelType w:val="hybridMultilevel"/>
+    <w:lvl w:ilvl="0">
+      <w:start w:val="1"/>
+      <w:numFmt w:val="bullet"/>
+      <w:isLgl w:val="false"/>
+      <w:suff w:val="tab"/>
+      <w:lvlText w:val=""/>
+      <w:lvlJc w:val="left"/>
+      <w:pPr>
+        <w:ind w:left="360" w:hanging="360"/>
+      </w:pPr>
+      <w:rPr>
+        <w:rFonts w:cs="Symbol"/>
+        <w:b/>
+      </w:rPr>
+    </w:lvl>
+    <w:lvl w:ilvl="1">
+      <w:start w:val="1"/>
+      <w:numFmt w:val="bullet"/>
+      <w:isLgl w:val="false"/>
+      <w:suff w:val="tab"/>
+      <w:lvlText w:val="o"/>
+      <w:lvlJc w:val="left"/>
+      <w:pPr>
+        <w:ind w:left="1080" w:hanging="360"/>
+      </w:pPr>
+      <w:rPr>
+        <w:rFonts w:cs="Courier New"/>
+      </w:rPr>
+    </w:lvl>
+    <w:lvl w:ilvl="2">
+      <w:start w:val="1"/>
+      <w:numFmt w:val="bullet"/>
+      <w:isLgl w:val="false"/>
+      <w:suff w:val="tab"/>
+      <w:lvlText w:val=""/>
+      <w:lvlJc w:val="left"/>
+      <w:pPr>
+        <w:ind w:left="1800" w:hanging="360"/>
+      </w:pPr>
+      <w:rPr>
+        <w:rFonts w:cs="Wingdings"/>
+      </w:rPr>
+    </w:lvl>
+    <w:lvl w:ilvl="3">
+      <w:start w:val="1"/>
+      <w:numFmt w:val="bullet"/>
+      <w:isLgl w:val="false"/>
+      <w:suff w:val="tab"/>
+      <w:lvlText w:val=""/>
+      <w:lvlJc w:val="left"/>
+      <w:pPr>
+        <w:ind w:left="2520" w:hanging="360"/>
+      </w:pPr>
+      <w:rPr>
+        <w:rFonts w:cs="Symbol"/>
+      </w:rPr>
+    </w:lvl>
+    <w:lvl w:ilvl="4">
+      <w:start w:val="1"/>
+      <w:numFmt w:val="bullet"/>
+      <w:isLgl w:val="false"/>
+      <w:suff w:val="tab"/>
+      <w:lvlText w:val="o"/>
+      <w:lvlJc w:val="left"/>
+      <w:pPr>
+        <w:ind w:left="3240" w:hanging="360"/>
+      </w:pPr>
+      <w:rPr>
+        <w:rFonts w:cs="Courier New"/>
+      </w:rPr>
+    </w:lvl>
+    <w:lvl w:ilvl="5">
+      <w:start w:val="1"/>
+      <w:numFmt w:val="bullet"/>
+      <w:isLgl w:val="false"/>
+      <w:suff w:val="tab"/>
+      <w:lvlText w:val=""/>
+      <w:lvlJc w:val="left"/>
+      <w:pPr>
+        <w:ind w:left="3960" w:hanging="360"/>
+      </w:pPr>
+      <w:rPr>
+        <w:rFonts w:cs="Wingdings"/>
+      </w:rPr>
+    </w:lvl>
+    <w:lvl w:ilvl="6">
+      <w:start w:val="1"/>
+      <w:numFmt w:val="bullet"/>
+      <w:isLgl w:val="false"/>
+      <w:suff w:val="tab"/>
+      <w:lvlText w:val=""/>
+      <w:lvlJc w:val="left"/>
+      <w:pPr>
+        <w:ind w:left="4680" w:hanging="360"/>
+      </w:pPr>
+      <w:rPr>
+        <w:rFonts w:cs="Symbol"/>
+      </w:rPr>
+    </w:lvl>
+    <w:lvl w:ilvl="7">
+      <w:start w:val="1"/>
+      <w:numFmt w:val="bullet"/>
+      <w:isLgl w:val="false"/>
+      <w:suff w:val="tab"/>
+      <w:lvlText w:val="o"/>
+      <w:lvlJc w:val="left"/>
+      <w:pPr>
+        <w:ind w:left="5400" w:hanging="360"/>
+      </w:pPr>
+      <w:rPr>
+        <w:rFonts w:cs="Courier New"/>
+      </w:rPr>
+    </w:lvl>
+    <w:lvl w:ilvl="8">
+      <w:start w:val="1"/>
+      <w:numFmt w:val="bullet"/>
+      <w:isLgl w:val="false"/>
+      <w:suff w:val="tab"/>
+      <w:lvlText w:val=""/>
+      <w:lvlJc w:val="left"/>
+      <w:pPr>
+        <w:ind w:left="6120" w:hanging="360"/>
+      </w:pPr>
+      <w:rPr>
+        <w:rFonts w:cs="Wingdings"/>
+      </w:rPr>
+    </w:lvl>
+  </w:abstractNum>
+  <w:abstractNum w:abstractNumId="17">
+    <w:multiLevelType w:val="hybridMultilevel"/>
+    <w:lvl w:ilvl="0">
+      <w:start w:val="1"/>
+      <w:numFmt w:val="bullet"/>
+      <w:isLgl w:val="false"/>
+      <w:suff w:val="tab"/>
+      <w:lvlText w:val=""/>
+      <w:lvlJc w:val="left"/>
+      <w:pPr>
+        <w:ind w:left="360" w:hanging="360"/>
+      </w:pPr>
+      <w:rPr>
+        <w:rFonts w:cs="Symbol"/>
+        <w:b/>
+      </w:rPr>
+    </w:lvl>
+    <w:lvl w:ilvl="1">
+      <w:start w:val="1"/>
+      <w:numFmt w:val="bullet"/>
+      <w:isLgl w:val="false"/>
+      <w:suff w:val="tab"/>
+      <w:lvlText w:val="o"/>
+      <w:lvlJc w:val="left"/>
+      <w:pPr>
+        <w:ind w:left="1080" w:hanging="360"/>
+      </w:pPr>
+      <w:rPr>
+        <w:rFonts w:cs="Courier New"/>
+      </w:rPr>
+    </w:lvl>
+    <w:lvl w:ilvl="2">
+      <w:start w:val="1"/>
+      <w:numFmt w:val="bullet"/>
+      <w:isLgl w:val="false"/>
+      <w:suff w:val="tab"/>
+      <w:lvlText w:val=""/>
+      <w:lvlJc w:val="left"/>
+      <w:pPr>
+        <w:ind w:left="1800" w:hanging="360"/>
+      </w:pPr>
+      <w:rPr>
+        <w:rFonts w:cs="Wingdings"/>
+      </w:rPr>
+    </w:lvl>
+    <w:lvl w:ilvl="3">
+      <w:start w:val="1"/>
+      <w:numFmt w:val="bullet"/>
+      <w:isLgl w:val="false"/>
+      <w:suff w:val="tab"/>
+      <w:lvlText w:val=""/>
+      <w:lvlJc w:val="left"/>
+      <w:pPr>
+        <w:ind w:left="2520" w:hanging="360"/>
+      </w:pPr>
+      <w:rPr>
+        <w:rFonts w:cs="Symbol"/>
+      </w:rPr>
+    </w:lvl>
+    <w:lvl w:ilvl="4">
+      <w:start w:val="1"/>
+      <w:numFmt w:val="bullet"/>
+      <w:isLgl w:val="false"/>
+      <w:suff w:val="tab"/>
+      <w:lvlText w:val="o"/>
+      <w:lvlJc w:val="left"/>
+      <w:pPr>
+        <w:ind w:left="3240" w:hanging="360"/>
+      </w:pPr>
+      <w:rPr>
+        <w:rFonts w:cs="Courier New"/>
+      </w:rPr>
+    </w:lvl>
+    <w:lvl w:ilvl="5">
+      <w:start w:val="1"/>
+      <w:numFmt w:val="bullet"/>
+      <w:isLgl w:val="false"/>
+      <w:suff w:val="tab"/>
+      <w:lvlText w:val=""/>
+      <w:lvlJc w:val="left"/>
+      <w:pPr>
+        <w:ind w:left="3960" w:hanging="360"/>
+      </w:pPr>
+      <w:rPr>
+        <w:rFonts w:cs="Wingdings"/>
+      </w:rPr>
+    </w:lvl>
+    <w:lvl w:ilvl="6">
+      <w:start w:val="1"/>
+      <w:numFmt w:val="bullet"/>
+      <w:isLgl w:val="false"/>
+      <w:suff w:val="tab"/>
+      <w:lvlText w:val=""/>
+      <w:lvlJc w:val="left"/>
+      <w:pPr>
+        <w:ind w:left="4680" w:hanging="360"/>
+      </w:pPr>
+      <w:rPr>
+        <w:rFonts w:cs="Symbol"/>
+      </w:rPr>
+    </w:lvl>
+    <w:lvl w:ilvl="7">
+      <w:start w:val="1"/>
+      <w:numFmt w:val="bullet"/>
+      <w:isLgl w:val="false"/>
+      <w:suff w:val="tab"/>
+      <w:lvlText w:val="o"/>
+      <w:lvlJc w:val="left"/>
+      <w:pPr>
+        <w:ind w:left="5400" w:hanging="360"/>
+      </w:pPr>
+      <w:rPr>
+        <w:rFonts w:cs="Courier New"/>
+      </w:rPr>
+    </w:lvl>
+    <w:lvl w:ilvl="8">
+      <w:start w:val="1"/>
+      <w:numFmt w:val="bullet"/>
+      <w:isLgl w:val="false"/>
+      <w:suff w:val="tab"/>
+      <w:lvlText w:val=""/>
+      <w:lvlJc w:val="left"/>
+      <w:pPr>
+        <w:ind w:left="6120" w:hanging="360"/>
+      </w:pPr>
+      <w:rPr>
+        <w:rFonts w:cs="Wingdings"/>
+      </w:rPr>
+    </w:lvl>
+  </w:abstractNum>
+  <w:abstractNum w:abstractNumId="18">
     <w:multiLevelType w:val="hybridMultilevel"/>
     <w:lvl w:ilvl="0">
       <w:start w:val="1"/>
@@ -5824,6 +7486,18 @@
   </w:num>
   <w:num w:numId="15">
     <w:abstractNumId w:val="14"/>
+  </w:num>
+  <w:num w:numId="16">
+    <w:abstractNumId w:val="15"/>
+  </w:num>
+  <w:num w:numId="17">
+    <w:abstractNumId w:val="16"/>
+  </w:num>
+  <w:num w:numId="18">
+    <w:abstractNumId w:val="17"/>
+  </w:num>
+  <w:num w:numId="19">
+    <w:abstractNumId w:val="18"/>
   </w:num>
 </w:numbering>
 </file>

</xml_diff>